<commit_message>
updated notes for llm raw form
</commit_message>
<xml_diff>
--- a/04-agentic-llm-rawform/Notes.docx
+++ b/04-agentic-llm-rawform/Notes.docx
@@ -14,24 +14,24 @@
         </w:rPr>
         <w:t xml:space="preserve">Step1: Clone my Repo – for notebook – </w:t>
       </w:r>
-    </w:p>
-    <w:p>
-      <w:pPr>
-        <w:rPr>
-          <w:lang w:val="en-US"/>
-        </w:rPr>
-      </w:pPr>
-      <w:r>
-        <w:rPr>
-          <w:lang w:val="en-US"/>
-        </w:rPr>
-        <w:t xml:space="preserve">Step2: </w:t>
-      </w:r>
-      <w:r>
-        <w:rPr>
-          <w:lang w:val="en-US"/>
-        </w:rPr>
-        <w:t xml:space="preserve">download cursor - </w:t>
+      <w:r>
+        <w:rPr>
+          <w:lang w:val="en-US"/>
+        </w:rPr>
+        <w:t>https://github.com/TEJAPS/agentic-notebooks.git</w:t>
+      </w:r>
+    </w:p>
+    <w:p>
+      <w:pPr>
+        <w:rPr>
+          <w:lang w:val="en-US"/>
+        </w:rPr>
+      </w:pPr>
+      <w:r>
+        <w:rPr>
+          <w:lang w:val="en-US"/>
+        </w:rPr>
+        <w:t xml:space="preserve">Step2: download cursor - </w:t>
       </w:r>
       <w:hyperlink r:id="rId5" w:history="1">
         <w:r>
@@ -59,13 +59,7 @@
         <w:rPr>
           <w:lang w:val="en-US"/>
         </w:rPr>
-        <w:t xml:space="preserve">Step3: </w:t>
-      </w:r>
-      <w:r>
-        <w:rPr>
-          <w:lang w:val="en-US"/>
-        </w:rPr>
-        <w:t xml:space="preserve">install UV </w:t>
+        <w:t xml:space="preserve">Step3: install UV </w:t>
       </w:r>
       <w:hyperlink r:id="rId6" w:history="1">
         <w:r>
@@ -83,89 +77,17 @@
           <w:lang w:val="en-US"/>
         </w:rPr>
       </w:pPr>
-      <w:proofErr w:type="spellStart"/>
-      <w:r>
-        <w:rPr>
-          <w:lang w:val="en-US"/>
-        </w:rPr>
-        <w:t>Cmd</w:t>
-      </w:r>
-      <w:proofErr w:type="spellEnd"/>
-      <w:r>
-        <w:rPr>
-          <w:lang w:val="en-US"/>
-        </w:rPr>
-        <w:t xml:space="preserve">: </w:t>
-      </w:r>
-      <w:proofErr w:type="spellStart"/>
-      <w:r>
-        <w:rPr>
-          <w:lang w:val="en-US"/>
-        </w:rPr>
-        <w:t>powershell</w:t>
-      </w:r>
-      <w:proofErr w:type="spellEnd"/>
-      <w:r>
-        <w:rPr>
-          <w:lang w:val="en-US"/>
-        </w:rPr>
-        <w:t xml:space="preserve"> -</w:t>
-      </w:r>
-      <w:proofErr w:type="spellStart"/>
-      <w:r>
-        <w:rPr>
-          <w:lang w:val="en-US"/>
-        </w:rPr>
-        <w:t>ExecutionPolicy</w:t>
-      </w:r>
-      <w:proofErr w:type="spellEnd"/>
-      <w:r>
-        <w:rPr>
-          <w:lang w:val="en-US"/>
-        </w:rPr>
-        <w:t xml:space="preserve"> </w:t>
-      </w:r>
-      <w:proofErr w:type="spellStart"/>
-      <w:r>
-        <w:rPr>
-          <w:lang w:val="en-US"/>
-        </w:rPr>
-        <w:t>ByPass</w:t>
-      </w:r>
-      <w:proofErr w:type="spellEnd"/>
-      <w:r>
-        <w:rPr>
-          <w:lang w:val="en-US"/>
-        </w:rPr>
-        <w:t xml:space="preserve"> -c "</w:t>
-      </w:r>
-      <w:proofErr w:type="spellStart"/>
-      <w:r>
-        <w:rPr>
-          <w:lang w:val="en-US"/>
-        </w:rPr>
-        <w:t>irm</w:t>
-      </w:r>
-      <w:proofErr w:type="spellEnd"/>
-      <w:r>
-        <w:rPr>
-          <w:lang w:val="en-US"/>
-        </w:rPr>
-        <w:t xml:space="preserve"> https://astral.sh/uv/install.ps1 | </w:t>
-      </w:r>
-      <w:proofErr w:type="spellStart"/>
-      <w:r>
-        <w:rPr>
-          <w:lang w:val="en-US"/>
-        </w:rPr>
-        <w:t>iex</w:t>
-      </w:r>
-      <w:proofErr w:type="spellEnd"/>
-      <w:r>
-        <w:rPr>
-          <w:lang w:val="en-US"/>
-        </w:rPr>
-        <w:t>"</w:t>
+      <w:r>
+        <w:rPr>
+          <w:lang w:val="en-US"/>
+        </w:rPr>
+        <w:t xml:space="preserve">Cmd: </w:t>
+      </w:r>
+      <w:r>
+        <w:rPr>
+          <w:lang w:val="en-US"/>
+        </w:rPr>
+        <w:t>powershell -ExecutionPolicy ByPass -c "irm https://astral.sh/uv/install.ps1 | iex"</w:t>
       </w:r>
     </w:p>
     <w:p>
@@ -233,6 +155,74 @@
         <w:rPr>
           <w:lang w:val="en-US"/>
         </w:rPr>
+        <w:t>Kernel status:</w:t>
+      </w:r>
+    </w:p>
+    <w:p>
+      <w:pPr>
+        <w:rPr>
+          <w:lang w:val="en-US"/>
+        </w:rPr>
+      </w:pPr>
+      <w:r>
+        <w:rPr>
+          <w:noProof/>
+          <w:lang w:val="en-US"/>
+        </w:rPr>
+        <w:drawing>
+          <wp:inline distT="0" distB="0" distL="0" distR="0" wp14:anchorId="39A74010" wp14:editId="57AE3859">
+            <wp:extent cx="5731510" cy="1376045"/>
+            <wp:effectExtent l="0" t="0" r="2540" b="0"/>
+            <wp:docPr id="4" name="Picture 4"/>
+            <wp:cNvGraphicFramePr>
+              <a:graphicFrameLocks xmlns:a="http://schemas.openxmlformats.org/drawingml/2006/main" noChangeAspect="1"/>
+            </wp:cNvGraphicFramePr>
+            <a:graphic xmlns:a="http://schemas.openxmlformats.org/drawingml/2006/main">
+              <a:graphicData uri="http://schemas.openxmlformats.org/drawingml/2006/picture">
+                <pic:pic xmlns:pic="http://schemas.openxmlformats.org/drawingml/2006/picture">
+                  <pic:nvPicPr>
+                    <pic:cNvPr id="1" name=""/>
+                    <pic:cNvPicPr/>
+                  </pic:nvPicPr>
+                  <pic:blipFill>
+                    <a:blip r:embed="rId8"/>
+                    <a:stretch>
+                      <a:fillRect/>
+                    </a:stretch>
+                  </pic:blipFill>
+                  <pic:spPr>
+                    <a:xfrm>
+                      <a:off x="0" y="0"/>
+                      <a:ext cx="5731510" cy="1376045"/>
+                    </a:xfrm>
+                    <a:prstGeom prst="rect">
+                      <a:avLst/>
+                    </a:prstGeom>
+                  </pic:spPr>
+                </pic:pic>
+              </a:graphicData>
+            </a:graphic>
+          </wp:inline>
+        </w:drawing>
+      </w:r>
+    </w:p>
+    <w:p>
+      <w:pPr>
+        <w:rPr>
+          <w:lang w:val="en-US"/>
+        </w:rPr>
+      </w:pPr>
+    </w:p>
+    <w:p>
+      <w:pPr>
+        <w:rPr>
+          <w:lang w:val="en-US"/>
+        </w:rPr>
+      </w:pPr>
+      <w:r>
+        <w:rPr>
+          <w:lang w:val="en-US"/>
+        </w:rPr>
         <w:t>Step</w:t>
       </w:r>
       <w:r>
@@ -245,48 +235,20 @@
         <w:rPr>
           <w:lang w:val="en-US"/>
         </w:rPr>
-        <w:t xml:space="preserve">4: </w:t>
-      </w:r>
-      <w:proofErr w:type="spellStart"/>
-      <w:r>
-        <w:rPr>
-          <w:lang w:val="en-US"/>
-        </w:rPr>
-        <w:t>uv</w:t>
-      </w:r>
-      <w:proofErr w:type="spellEnd"/>
-      <w:r>
-        <w:rPr>
-          <w:lang w:val="en-US"/>
-        </w:rPr>
-        <w:t xml:space="preserve"> sync (this creates isolated env, with python 3.12)</w:t>
-      </w:r>
-    </w:p>
-    <w:p>
-      <w:pPr>
-        <w:rPr>
-          <w:lang w:val="en-US"/>
-        </w:rPr>
-      </w:pPr>
-      <w:r>
-        <w:rPr>
-          <w:lang w:val="en-US"/>
-        </w:rPr>
-        <w:t xml:space="preserve">Run python file: </w:t>
-      </w:r>
-      <w:proofErr w:type="spellStart"/>
-      <w:r>
-        <w:rPr>
-          <w:lang w:val="en-US"/>
-        </w:rPr>
-        <w:t>uv</w:t>
-      </w:r>
-      <w:proofErr w:type="spellEnd"/>
-      <w:r>
-        <w:rPr>
-          <w:lang w:val="en-US"/>
-        </w:rPr>
-        <w:t xml:space="preserve"> run &lt;filename&gt;</w:t>
+        <w:t>4: uv sync (this creates isolated env, with python 3.12)</w:t>
+      </w:r>
+    </w:p>
+    <w:p>
+      <w:pPr>
+        <w:rPr>
+          <w:lang w:val="en-US"/>
+        </w:rPr>
+      </w:pPr>
+      <w:r>
+        <w:rPr>
+          <w:lang w:val="en-US"/>
+        </w:rPr>
+        <w:t>Run python file: uv run &lt;filename&gt;</w:t>
       </w:r>
     </w:p>
     <w:p>
@@ -311,13 +273,7 @@
         <w:rPr>
           <w:lang w:val="en-US"/>
         </w:rPr>
-        <w:t>5</w:t>
-      </w:r>
-      <w:r>
-        <w:rPr>
-          <w:lang w:val="en-US"/>
-        </w:rPr>
-        <w:t>: buy open ai key</w:t>
+        <w:t>5: buy open ai key</w:t>
       </w:r>
     </w:p>
     <w:p>
@@ -327,7 +283,7 @@
           <w:lang w:val="en-US"/>
         </w:rPr>
       </w:pPr>
-      <w:hyperlink r:id="rId8" w:history="1">
+      <w:hyperlink r:id="rId9" w:history="1">
         <w:r>
           <w:rPr>
             <w:rStyle w:val="Hyperlink"/>
@@ -347,46 +303,20 @@
         <w:rPr>
           <w:lang w:val="en-US"/>
         </w:rPr>
-        <w:t>Step</w:t>
-      </w:r>
-      <w:r>
-        <w:rPr>
-          <w:lang w:val="en-US"/>
-        </w:rPr>
-        <w:t xml:space="preserve"> 6</w:t>
-      </w:r>
-      <w:r>
-        <w:rPr>
-          <w:lang w:val="en-US"/>
-        </w:rPr>
-        <w:t>: add key in env variable</w:t>
-      </w:r>
-    </w:p>
-    <w:p>
-      <w:pPr>
-        <w:rPr>
-          <w:lang w:val="en-US"/>
-        </w:rPr>
-      </w:pPr>
-      <w:r>
-        <w:rPr>
-          <w:lang w:val="en-US"/>
-        </w:rPr>
-        <w:t>OPENAI_API_KEY=</w:t>
-      </w:r>
-      <w:proofErr w:type="spellStart"/>
-      <w:r>
-        <w:rPr>
-          <w:lang w:val="en-US"/>
-        </w:rPr>
-        <w:t>sk-proj</w:t>
-      </w:r>
-      <w:proofErr w:type="spellEnd"/>
-      <w:r>
-        <w:rPr>
-          <w:lang w:val="en-US"/>
-        </w:rPr>
-        <w:t>-</w:t>
+        <w:t>Step 6: add key in env variable</w:t>
+      </w:r>
+    </w:p>
+    <w:p>
+      <w:pPr>
+        <w:rPr>
+          <w:lang w:val="en-US"/>
+        </w:rPr>
+      </w:pPr>
+      <w:r>
+        <w:rPr>
+          <w:lang w:val="en-US"/>
+        </w:rPr>
+        <w:t>OPENAI_API_KEY=sk-proj-</w:t>
       </w:r>
       <w:r>
         <w:rPr>
@@ -409,23 +339,7 @@
           <w:bCs/>
           <w:lang w:val="en-US"/>
         </w:rPr>
-        <w:t>Step</w:t>
-      </w:r>
-      <w:r>
-        <w:rPr>
-          <w:b/>
-          <w:bCs/>
-          <w:lang w:val="en-US"/>
-        </w:rPr>
-        <w:t xml:space="preserve"> 7</w:t>
-      </w:r>
-      <w:r>
-        <w:rPr>
-          <w:b/>
-          <w:bCs/>
-          <w:lang w:val="en-US"/>
-        </w:rPr>
-        <w:t xml:space="preserve">: </w:t>
+        <w:t xml:space="preserve">Step 7: </w:t>
       </w:r>
       <w:r>
         <w:rPr>
@@ -552,7 +466,6 @@
         </w:rPr>
         <w:t xml:space="preserve"> </w:t>
       </w:r>
-      <w:proofErr w:type="spellStart"/>
       <w:proofErr w:type="gramStart"/>
       <w:r>
         <w:rPr>
@@ -618,7 +531,6 @@
         </w:rPr>
         <w:t>create</w:t>
       </w:r>
-      <w:proofErr w:type="spellEnd"/>
       <w:r>
         <w:rPr>
           <w:rFonts w:ascii="Consolas" w:hAnsi="Consolas" w:cs="Courier New"/>
@@ -670,6 +582,7 @@
           <w:sz w:val="17"/>
           <w:szCs w:val="17"/>
         </w:rPr>
+        <w:lastRenderedPageBreak/>
         <w:t xml:space="preserve">2. </w:t>
       </w:r>
       <w:r>
@@ -904,7 +817,6 @@
         </w:rPr>
         <w:t xml:space="preserve">1. </w:t>
       </w:r>
-      <w:proofErr w:type="spellStart"/>
       <w:r>
         <w:rPr>
           <w:rFonts w:ascii="Consolas" w:hAnsi="Consolas" w:cs="Courier New"/>
@@ -914,7 +826,6 @@
         </w:rPr>
         <w:t>const</w:t>
       </w:r>
-      <w:proofErr w:type="spellEnd"/>
       <w:r>
         <w:rPr>
           <w:rFonts w:ascii="Consolas" w:hAnsi="Consolas" w:cs="Courier New"/>
@@ -960,7 +871,6 @@
         </w:rPr>
         <w:t xml:space="preserve"> </w:t>
       </w:r>
-      <w:proofErr w:type="spellStart"/>
       <w:proofErr w:type="gramStart"/>
       <w:r>
         <w:rPr>
@@ -1008,7 +918,6 @@
         </w:rPr>
         <w:t>create</w:t>
       </w:r>
-      <w:proofErr w:type="spellEnd"/>
       <w:r>
         <w:rPr>
           <w:rFonts w:ascii="Consolas" w:hAnsi="Consolas" w:cs="Courier New"/>
@@ -1271,7 +1180,7 @@
         </w:rPr>
         <w:t xml:space="preserve">Discussion 2: what all models of GPT available for me: </w:t>
       </w:r>
-      <w:hyperlink r:id="rId9" w:history="1">
+      <w:hyperlink r:id="rId10" w:history="1">
         <w:r>
           <w:rPr>
             <w:rStyle w:val="Hyperlink"/>
@@ -1302,7 +1211,6 @@
           <w:bCs/>
           <w:lang w:val="en-US"/>
         </w:rPr>
-        <w:lastRenderedPageBreak/>
         <w:t xml:space="preserve">Step </w:t>
       </w:r>
       <w:r>
@@ -1342,6 +1250,7 @@
         <w:rPr>
           <w:b/>
           <w:bCs/>
+          <w:noProof/>
           <w:lang w:val="en-US"/>
         </w:rPr>
         <w:drawing>
@@ -1360,7 +1269,7 @@
                     <pic:cNvPicPr/>
                   </pic:nvPicPr>
                   <pic:blipFill>
-                    <a:blip r:embed="rId10"/>
+                    <a:blip r:embed="rId11"/>
                     <a:stretch>
                       <a:fillRect/>
                     </a:stretch>
@@ -1485,21 +1394,7 @@
         <w:rPr>
           <w:lang w:val="en-US"/>
         </w:rPr>
-        <w:t xml:space="preserve"> – Model Context Protocol by </w:t>
-      </w:r>
-      <w:proofErr w:type="spellStart"/>
-      <w:r>
-        <w:rPr>
-          <w:lang w:val="en-US"/>
-        </w:rPr>
-        <w:t>Anthrobic</w:t>
-      </w:r>
-      <w:proofErr w:type="spellEnd"/>
-      <w:r>
-        <w:rPr>
-          <w:lang w:val="en-US"/>
-        </w:rPr>
-        <w:t xml:space="preserve"> – it’s a way models can connect to each other – so we don’t need any glue code.</w:t>
+        <w:t xml:space="preserve"> – Model Context Protocol by Anthrobic – it’s a way models can connect to each other – so we don’t need any glue code.</w:t>
       </w:r>
     </w:p>
     <w:p>
@@ -1532,23 +1427,14 @@
           <w:lang w:val="en-US"/>
         </w:rPr>
       </w:pPr>
-      <w:proofErr w:type="spellStart"/>
-      <w:r>
-        <w:rPr>
-          <w:b/>
-          <w:bCs/>
-          <w:lang w:val="en-US"/>
-        </w:rPr>
-        <w:t>OpenAI</w:t>
-      </w:r>
-      <w:proofErr w:type="spellEnd"/>
-      <w:r>
-        <w:rPr>
-          <w:b/>
-          <w:bCs/>
-          <w:lang w:val="en-US"/>
-        </w:rPr>
-        <w:t xml:space="preserve"> Agents </w:t>
+      <w:r>
+        <w:rPr>
+          <w:b/>
+          <w:bCs/>
+          <w:lang w:val="en-US"/>
+        </w:rPr>
+        <w:lastRenderedPageBreak/>
+        <w:t xml:space="preserve">OpenAI Agents </w:t>
       </w:r>
       <w:proofErr w:type="gramStart"/>
       <w:r>
@@ -1576,13 +1462,8 @@
         </w:rPr>
         <w:t xml:space="preserve"> </w:t>
       </w:r>
-      <w:proofErr w:type="spellStart"/>
-      <w:r>
-        <w:t>OpenAI’s</w:t>
-      </w:r>
-      <w:proofErr w:type="spellEnd"/>
-      <w:r>
-        <w:t xml:space="preserve"> official toolkit for building and deploying production agents.</w:t>
+      <w:r>
+        <w:t>OpenAI’s official toolkit for building and deploying production agents.</w:t>
       </w:r>
     </w:p>
     <w:p>
@@ -1618,21 +1499,7 @@
         <w:rPr>
           <w:lang w:val="en-US"/>
         </w:rPr>
-        <w:t xml:space="preserve">low code- config via </w:t>
-      </w:r>
-      <w:proofErr w:type="spellStart"/>
-      <w:r>
-        <w:rPr>
-          <w:lang w:val="en-US"/>
-        </w:rPr>
-        <w:t>yaml</w:t>
-      </w:r>
-      <w:proofErr w:type="spellEnd"/>
-      <w:r>
-        <w:rPr>
-          <w:lang w:val="en-US"/>
-        </w:rPr>
-        <w:t xml:space="preserve"> </w:t>
+        <w:t xml:space="preserve">low code- config via yaml </w:t>
       </w:r>
       <w:proofErr w:type="gramStart"/>
       <w:r>
@@ -1694,24 +1561,10 @@
         <w:rPr>
           <w:lang w:val="en-US"/>
         </w:rPr>
-        <w:t>:</w:t>
-      </w:r>
-      <w:r>
-        <w:rPr>
-          <w:lang w:val="en-US"/>
-        </w:rPr>
-        <w:t xml:space="preserve"> </w:t>
-      </w:r>
-      <w:r>
-        <w:t xml:space="preserve">A graph-based extension of </w:t>
-      </w:r>
-      <w:proofErr w:type="spellStart"/>
-      <w:r>
-        <w:t>LangChain</w:t>
-      </w:r>
-      <w:proofErr w:type="spellEnd"/>
-      <w:r>
-        <w:t xml:space="preserve"> for orchestrating agent workflows.</w:t>
+        <w:t xml:space="preserve">: </w:t>
+      </w:r>
+      <w:r>
+        <w:t>A graph-based extension of LangChain for orchestrating agent workflows.</w:t>
       </w:r>
     </w:p>
     <w:p>
@@ -1727,7 +1580,6 @@
           <w:lang w:val="en-US"/>
         </w:rPr>
       </w:pPr>
-      <w:proofErr w:type="spellStart"/>
       <w:proofErr w:type="gramStart"/>
       <w:r>
         <w:rPr>
@@ -1735,7 +1587,13 @@
         </w:rPr>
         <w:t>AutoGen</w:t>
       </w:r>
-      <w:proofErr w:type="spellEnd"/>
+      <w:r>
+        <w:rPr>
+          <w:lang w:val="en-US"/>
+        </w:rPr>
+        <w:t xml:space="preserve"> :</w:t>
+      </w:r>
+      <w:proofErr w:type="gramEnd"/>
       <w:r>
         <w:rPr>
           <w:lang w:val="en-US"/>
@@ -1743,205 +1601,157 @@
         <w:t xml:space="preserve"> </w:t>
       </w:r>
       <w:r>
-        <w:rPr>
+        <w:t>Microsoft’s decentralized multi-agent orchestration framework for collaboration.</w:t>
+      </w:r>
+    </w:p>
+    <w:p>
+      <w:pPr>
+        <w:rPr>
+          <w:b/>
+          <w:bCs/>
+          <w:lang w:val="en-US"/>
+        </w:rPr>
+      </w:pPr>
+    </w:p>
+    <w:p>
+      <w:pPr>
+        <w:rPr>
+          <w:b/>
+          <w:bCs/>
+          <w:lang w:val="en-US"/>
+        </w:rPr>
+      </w:pPr>
+    </w:p>
+    <w:p>
+      <w:pPr>
+        <w:rPr>
+          <w:b/>
+          <w:bCs/>
+          <w:lang w:val="en-US"/>
+        </w:rPr>
+      </w:pPr>
+      <w:r>
+        <w:rPr>
+          <w:b/>
+          <w:bCs/>
+          <w:lang w:val="en-US"/>
+        </w:rPr>
+        <w:t xml:space="preserve">Step </w:t>
+      </w:r>
+      <w:r>
+        <w:rPr>
+          <w:b/>
+          <w:bCs/>
+          <w:lang w:val="en-US"/>
+        </w:rPr>
+        <w:t>9</w:t>
+      </w:r>
+      <w:r>
+        <w:rPr>
+          <w:b/>
+          <w:bCs/>
+          <w:lang w:val="en-US"/>
+        </w:rPr>
+        <w:t xml:space="preserve">: </w:t>
+      </w:r>
+      <w:r>
+        <w:rPr>
+          <w:b/>
+          <w:bCs/>
+          <w:lang w:val="en-US"/>
+        </w:rPr>
+        <w:t>Lab 2: Agentic Ai with Multi types of models</w:t>
+      </w:r>
+    </w:p>
+    <w:p>
+      <w:pPr>
+        <w:rPr>
+          <w:lang w:val="en-US"/>
+        </w:rPr>
+      </w:pPr>
+      <w:r>
+        <w:rPr>
+          <w:b/>
+          <w:bCs/>
+          <w:lang w:val="en-US"/>
+        </w:rPr>
+        <w:t>Model 1:</w:t>
+      </w:r>
+      <w:r>
+        <w:rPr>
+          <w:lang w:val="en-US"/>
+        </w:rPr>
+        <w:t xml:space="preserve"> </w:t>
+      </w:r>
+      <w:r>
+        <w:rPr>
+          <w:lang w:val="en-US"/>
+        </w:rPr>
+        <w:t>OpenAI: gpt-4o-mini (gpt-4</w:t>
+      </w:r>
+      <w:proofErr w:type="gramStart"/>
+      <w:r>
+        <w:rPr>
+          <w:lang w:val="en-US"/>
+        </w:rPr>
+        <w:t>o,o</w:t>
+      </w:r>
+      <w:proofErr w:type="gramEnd"/>
+      <w:r>
+        <w:rPr>
+          <w:lang w:val="en-US"/>
+        </w:rPr>
+        <w:t>1,o3-mini) – key we have as part of Lab 1</w:t>
+      </w:r>
+      <w:r>
+        <w:rPr>
+          <w:lang w:val="en-US"/>
+        </w:rPr>
+        <w:t xml:space="preserve"> – key working</w:t>
+      </w:r>
+    </w:p>
+    <w:p>
+      <w:pPr>
+        <w:rPr>
+          <w:lang w:val="en-US"/>
+        </w:rPr>
+      </w:pPr>
+      <w:r>
+        <w:rPr>
+          <w:lang w:val="en-US"/>
+        </w:rPr>
+        <w:t>Generate keys for below:</w:t>
+      </w:r>
+    </w:p>
+    <w:p>
+      <w:pPr>
+        <w:rPr>
+          <w:lang w:val="en-US"/>
+        </w:rPr>
+      </w:pPr>
+      <w:r>
+        <w:rPr>
+          <w:b/>
+          <w:bCs/>
+          <w:lang w:val="en-US"/>
+        </w:rPr>
+        <w:t>Model 2</w:t>
+      </w:r>
+      <w:r>
+        <w:rPr>
+          <w:b/>
+          <w:bCs/>
           <w:lang w:val="en-US"/>
         </w:rPr>
         <w:t>:</w:t>
       </w:r>
-      <w:proofErr w:type="gramEnd"/>
-      <w:r>
-        <w:rPr>
-          <w:lang w:val="en-US"/>
-        </w:rPr>
-        <w:t xml:space="preserve"> </w:t>
-      </w:r>
-      <w:r>
-        <w:t>Microsoft’s decentralized multi-agent orchestration framework for collaboration.</w:t>
-      </w:r>
-    </w:p>
-    <w:p>
-      <w:pPr>
-        <w:rPr>
-          <w:b/>
-          <w:bCs/>
-          <w:lang w:val="en-US"/>
-        </w:rPr>
-      </w:pPr>
-    </w:p>
-    <w:p>
-      <w:pPr>
-        <w:rPr>
-          <w:b/>
-          <w:bCs/>
-          <w:lang w:val="en-US"/>
-        </w:rPr>
-      </w:pPr>
-    </w:p>
-    <w:p>
-      <w:pPr>
-        <w:rPr>
-          <w:b/>
-          <w:bCs/>
-          <w:lang w:val="en-US"/>
-        </w:rPr>
-      </w:pPr>
-      <w:r>
-        <w:rPr>
-          <w:b/>
-          <w:bCs/>
-          <w:lang w:val="en-US"/>
-        </w:rPr>
-        <w:lastRenderedPageBreak/>
-        <w:t xml:space="preserve">Step </w:t>
-      </w:r>
-      <w:r>
-        <w:rPr>
-          <w:b/>
-          <w:bCs/>
-          <w:lang w:val="en-US"/>
-        </w:rPr>
-        <w:t>9</w:t>
-      </w:r>
-      <w:r>
-        <w:rPr>
-          <w:b/>
-          <w:bCs/>
-          <w:lang w:val="en-US"/>
-        </w:rPr>
-        <w:t xml:space="preserve">: </w:t>
-      </w:r>
-      <w:r>
-        <w:rPr>
-          <w:b/>
-          <w:bCs/>
-          <w:lang w:val="en-US"/>
-        </w:rPr>
-        <w:t>Lab 2: Agentic Ai with Multi types of models</w:t>
-      </w:r>
-    </w:p>
-    <w:p>
-      <w:pPr>
-        <w:rPr>
-          <w:lang w:val="en-US"/>
-        </w:rPr>
-      </w:pPr>
-      <w:r>
-        <w:rPr>
-          <w:b/>
-          <w:bCs/>
-          <w:lang w:val="en-US"/>
-        </w:rPr>
-        <w:t>Model 1:</w:t>
-      </w:r>
-      <w:r>
-        <w:rPr>
-          <w:lang w:val="en-US"/>
-        </w:rPr>
-        <w:t xml:space="preserve"> </w:t>
-      </w:r>
-      <w:proofErr w:type="spellStart"/>
-      <w:r>
-        <w:rPr>
-          <w:lang w:val="en-US"/>
-        </w:rPr>
-        <w:t>OpenAI</w:t>
-      </w:r>
-      <w:proofErr w:type="spellEnd"/>
-      <w:r>
-        <w:rPr>
-          <w:lang w:val="en-US"/>
-        </w:rPr>
-        <w:t>: gpt-4o-mini (gpt-4</w:t>
-      </w:r>
-      <w:proofErr w:type="gramStart"/>
-      <w:r>
-        <w:rPr>
-          <w:lang w:val="en-US"/>
-        </w:rPr>
-        <w:t>o,o</w:t>
-      </w:r>
-      <w:proofErr w:type="gramEnd"/>
-      <w:r>
-        <w:rPr>
-          <w:lang w:val="en-US"/>
-        </w:rPr>
-        <w:t>1,o3-mini)</w:t>
-      </w:r>
-      <w:r>
-        <w:rPr>
-          <w:lang w:val="en-US"/>
-        </w:rPr>
-        <w:t xml:space="preserve"> – key we have as part of Lab 1</w:t>
-      </w:r>
-      <w:r>
-        <w:rPr>
-          <w:lang w:val="en-US"/>
-        </w:rPr>
-        <w:t xml:space="preserve"> – key working</w:t>
-      </w:r>
-    </w:p>
-    <w:p>
-      <w:pPr>
-        <w:rPr>
-          <w:lang w:val="en-US"/>
-        </w:rPr>
-      </w:pPr>
-      <w:r>
-        <w:rPr>
-          <w:lang w:val="en-US"/>
-        </w:rPr>
-        <w:t>Generate keys for below:</w:t>
-      </w:r>
-    </w:p>
-    <w:p>
-      <w:pPr>
-        <w:rPr>
-          <w:lang w:val="en-US"/>
-        </w:rPr>
-      </w:pPr>
-      <w:r>
-        <w:rPr>
-          <w:b/>
-          <w:bCs/>
-          <w:lang w:val="en-US"/>
-        </w:rPr>
-        <w:t>Model 2</w:t>
-      </w:r>
-      <w:r>
-        <w:rPr>
-          <w:b/>
-          <w:bCs/>
-          <w:lang w:val="en-US"/>
-        </w:rPr>
-        <w:t>:</w:t>
-      </w:r>
-      <w:r>
-        <w:rPr>
-          <w:lang w:val="en-US"/>
-        </w:rPr>
-        <w:t xml:space="preserve"> </w:t>
-      </w:r>
-      <w:proofErr w:type="spellStart"/>
-      <w:r>
-        <w:rPr>
-          <w:lang w:val="en-US"/>
-        </w:rPr>
-        <w:t>Anthrophic</w:t>
-      </w:r>
-      <w:proofErr w:type="spellEnd"/>
-      <w:r>
-        <w:rPr>
-          <w:lang w:val="en-US"/>
-        </w:rPr>
-        <w:t>: Claude-3-7-Sonnet</w:t>
-      </w:r>
-      <w:r>
-        <w:rPr>
-          <w:lang w:val="en-US"/>
-        </w:rPr>
-        <w:t xml:space="preserve"> - </w:t>
-      </w:r>
-      <w:hyperlink r:id="rId11" w:history="1">
+      <w:r>
+        <w:rPr>
+          <w:lang w:val="en-US"/>
+        </w:rPr>
+        <w:t xml:space="preserve"> Anthrophic: Claude-3-7-Sonnet - </w:t>
+      </w:r>
+      <w:hyperlink r:id="rId12" w:history="1">
         <w:r>
           <w:rPr>
             <w:rStyle w:val="Hyperlink"/>
@@ -2021,23 +1831,9 @@
         <w:rPr>
           <w:lang w:val="en-US"/>
         </w:rPr>
-        <w:t xml:space="preserve"> </w:t>
-      </w:r>
-      <w:proofErr w:type="spellStart"/>
-      <w:r>
-        <w:rPr>
-          <w:lang w:val="en-US"/>
-        </w:rPr>
-        <w:t>Deepseek</w:t>
-      </w:r>
-      <w:proofErr w:type="spellEnd"/>
-      <w:r>
-        <w:rPr>
-          <w:lang w:val="en-US"/>
-        </w:rPr>
-        <w:t xml:space="preserve"> - </w:t>
-      </w:r>
-      <w:hyperlink r:id="rId12" w:history="1">
+        <w:t xml:space="preserve"> Deepseek - </w:t>
+      </w:r>
+      <w:hyperlink r:id="rId13" w:history="1">
         <w:r>
           <w:rPr>
             <w:rStyle w:val="Hyperlink"/>
@@ -2073,33 +1869,13 @@
         </w:rPr>
         <w:t xml:space="preserve"> </w:t>
       </w:r>
-      <w:proofErr w:type="spellStart"/>
-      <w:r>
-        <w:rPr>
-          <w:lang w:val="en-US"/>
-        </w:rPr>
-        <w:t>groq</w:t>
-      </w:r>
-      <w:proofErr w:type="spellEnd"/>
-      <w:r>
-        <w:rPr>
-          <w:lang w:val="en-US"/>
-        </w:rPr>
-        <w:t xml:space="preserve">: </w:t>
-      </w:r>
-      <w:r>
-        <w:rPr>
-          <w:lang w:val="en-US"/>
-        </w:rPr>
-        <w:t>open source LLMs including Llama3.3</w:t>
-      </w:r>
-      <w:r>
-        <w:rPr>
-          <w:lang w:val="en-US"/>
-        </w:rPr>
-        <w:t xml:space="preserve"> - </w:t>
-      </w:r>
-      <w:hyperlink r:id="rId13" w:history="1">
+      <w:r>
+        <w:rPr>
+          <w:lang w:val="en-US"/>
+        </w:rPr>
+        <w:t xml:space="preserve">groq: open source LLMs including Llama3.3 - </w:t>
+      </w:r>
+      <w:hyperlink r:id="rId14" w:history="1">
         <w:r>
           <w:rPr>
             <w:rStyle w:val="Hyperlink"/>
@@ -2142,7 +1918,7 @@
         </w:rPr>
         <w:t xml:space="preserve">Install it - </w:t>
       </w:r>
-      <w:hyperlink r:id="rId14" w:history="1">
+      <w:hyperlink r:id="rId15" w:history="1">
         <w:r>
           <w:rPr>
             <w:rStyle w:val="Hyperlink"/>
@@ -2157,7 +1933,7 @@
         </w:rPr>
         <w:t xml:space="preserve">, once installed and started it should be running on </w:t>
       </w:r>
-      <w:hyperlink r:id="rId15" w:history="1">
+      <w:hyperlink r:id="rId16" w:history="1">
         <w:r>
           <w:rPr>
             <w:rStyle w:val="Hyperlink"/>
@@ -2183,44 +1959,8 @@
         <w:rPr>
           <w:lang w:val="en-US"/>
         </w:rPr>
-        <w:t xml:space="preserve"> or small variants of </w:t>
-      </w:r>
-      <w:proofErr w:type="spellStart"/>
-      <w:r>
-        <w:rPr>
-          <w:lang w:val="en-US"/>
-        </w:rPr>
-        <w:t>qwen</w:t>
-      </w:r>
-      <w:proofErr w:type="spellEnd"/>
-      <w:r>
-        <w:rPr>
-          <w:lang w:val="en-US"/>
-        </w:rPr>
-        <w:t xml:space="preserve">, </w:t>
-      </w:r>
-      <w:proofErr w:type="spellStart"/>
-      <w:r>
-        <w:rPr>
-          <w:lang w:val="en-US"/>
-        </w:rPr>
-        <w:t>gemma</w:t>
-      </w:r>
-      <w:proofErr w:type="spellEnd"/>
-      <w:r>
-        <w:rPr>
-          <w:lang w:val="en-US"/>
-        </w:rPr>
-        <w:t xml:space="preserve">, phi or </w:t>
-      </w:r>
-      <w:proofErr w:type="spellStart"/>
-      <w:r>
-        <w:rPr>
-          <w:lang w:val="en-US"/>
-        </w:rPr>
-        <w:t>deepseek</w:t>
-      </w:r>
-      <w:proofErr w:type="spellEnd"/>
+        <w:t xml:space="preserve"> or small variants of qwen, gemma, phi or deepseek</w:t>
+      </w:r>
     </w:p>
     <w:p>
       <w:pPr>
@@ -2246,7 +1986,7 @@
         </w:rPr>
         <w:t xml:space="preserve"> page: </w:t>
       </w:r>
-      <w:hyperlink r:id="rId16" w:history="1">
+      <w:hyperlink r:id="rId17" w:history="1">
         <w:r>
           <w:rPr>
             <w:rStyle w:val="Hyperlink"/>
@@ -2372,6 +2112,7 @@
           <w:bCs/>
           <w:lang w:val="en-US"/>
         </w:rPr>
+        <w:lastRenderedPageBreak/>
         <w:t xml:space="preserve">Resources: </w:t>
       </w:r>
       <w:r>
@@ -2468,9 +2209,9 @@
       </w:pPr>
       <w:r>
         <w:rPr>
-          <w:lang w:val="en-US"/>
-        </w:rPr>
-        <w:lastRenderedPageBreak/>
+          <w:noProof/>
+          <w:lang w:val="en-US"/>
+        </w:rPr>
         <w:drawing>
           <wp:inline distT="0" distB="0" distL="0" distR="0" wp14:anchorId="5C2EE067" wp14:editId="0D63A6A3">
             <wp:extent cx="3797495" cy="5772447"/>
@@ -2487,7 +2228,7 @@
                     <pic:cNvPicPr/>
                   </pic:nvPicPr>
                   <pic:blipFill>
-                    <a:blip r:embed="rId17"/>
+                    <a:blip r:embed="rId18"/>
                     <a:stretch>
                       <a:fillRect/>
                     </a:stretch>
@@ -2592,7 +2333,7 @@
           <w:lang w:val="en-US"/>
         </w:rPr>
       </w:pPr>
-      <w:hyperlink r:id="rId18" w:history="1">
+      <w:hyperlink r:id="rId19" w:history="1">
         <w:r>
           <w:rPr>
             <w:rStyle w:val="Hyperlink"/>
@@ -2612,6 +2353,7 @@
         <w:rPr>
           <w:lang w:val="en-US"/>
         </w:rPr>
+        <w:lastRenderedPageBreak/>
         <w:t>and write something about yourself into the summary.txt.</w:t>
       </w:r>
     </w:p>
@@ -2652,20 +2394,12 @@
         </w:rPr>
         <w:t>**</w:t>
       </w:r>
-      <w:proofErr w:type="spellStart"/>
       <w:proofErr w:type="gramStart"/>
       <w:r>
         <w:rPr>
           <w:lang w:val="en-US"/>
         </w:rPr>
-        <w:t>Gradio</w:t>
-      </w:r>
-      <w:proofErr w:type="spellEnd"/>
-      <w:r>
-        <w:rPr>
-          <w:lang w:val="en-US"/>
-        </w:rPr>
-        <w:t xml:space="preserve"> :</w:t>
+        <w:t>Gradio :</w:t>
       </w:r>
       <w:proofErr w:type="gramEnd"/>
       <w:r>
@@ -2701,7 +2435,6 @@
           <w:bCs/>
           <w:lang w:val="en-US"/>
         </w:rPr>
-        <w:lastRenderedPageBreak/>
         <w:t xml:space="preserve">Step 12: Lab 4 </w:t>
       </w:r>
       <w:r>
@@ -2763,7 +2496,7 @@
         </w:rPr>
         <w:t xml:space="preserve">Visit: </w:t>
       </w:r>
-      <w:hyperlink r:id="rId19" w:history="1">
+      <w:hyperlink r:id="rId20" w:history="1">
         <w:r>
           <w:rPr>
             <w:rStyle w:val="Hyperlink"/>
@@ -3007,90 +2740,20 @@
         <w:rPr>
           <w:lang w:val="en-US"/>
         </w:rPr>
-        <w:t>3. In the Terminal, run: `</w:t>
-      </w:r>
-      <w:proofErr w:type="spellStart"/>
-      <w:r>
-        <w:rPr>
-          <w:lang w:val="en-US"/>
-        </w:rPr>
-        <w:t>uv</w:t>
-      </w:r>
-      <w:proofErr w:type="spellEnd"/>
-      <w:r>
-        <w:rPr>
-          <w:lang w:val="en-US"/>
-        </w:rPr>
-        <w:t xml:space="preserve"> tool install '</w:t>
-      </w:r>
-      <w:proofErr w:type="spellStart"/>
-      <w:r>
-        <w:rPr>
-          <w:lang w:val="en-US"/>
-        </w:rPr>
-        <w:t>huggingface_hub</w:t>
-      </w:r>
-      <w:proofErr w:type="spellEnd"/>
-      <w:r>
-        <w:rPr>
-          <w:lang w:val="en-US"/>
-        </w:rPr>
-        <w:t xml:space="preserve">'` to install the </w:t>
-      </w:r>
-      <w:proofErr w:type="spellStart"/>
-      <w:r>
-        <w:rPr>
-          <w:lang w:val="en-US"/>
-        </w:rPr>
-        <w:t>HuggingFace</w:t>
-      </w:r>
-      <w:proofErr w:type="spellEnd"/>
-      <w:r>
-        <w:rPr>
-          <w:lang w:val="en-US"/>
-        </w:rPr>
-        <w:t xml:space="preserve"> tool, then `hf auth login` to login at the command line with your key. Afterwards, run `hf auth </w:t>
-      </w:r>
-      <w:proofErr w:type="spellStart"/>
-      <w:r>
-        <w:rPr>
-          <w:lang w:val="en-US"/>
-        </w:rPr>
-        <w:t>whoami</w:t>
-      </w:r>
-      <w:proofErr w:type="spellEnd"/>
-      <w:r>
-        <w:rPr>
-          <w:lang w:val="en-US"/>
-        </w:rPr>
-        <w:t xml:space="preserve">` to check you're logged in  </w:t>
-      </w:r>
-    </w:p>
-    <w:p>
-      <w:pPr>
-        <w:rPr>
-          <w:lang w:val="en-US"/>
-        </w:rPr>
-      </w:pPr>
-      <w:r>
-        <w:rPr>
-          <w:lang w:val="en-US"/>
-        </w:rPr>
-        <w:t>4. Take your new token and add it to your .env file: `HF_TOKEN=</w:t>
-      </w:r>
-      <w:proofErr w:type="spellStart"/>
-      <w:r>
-        <w:rPr>
-          <w:lang w:val="en-US"/>
-        </w:rPr>
-        <w:t>hf_xxx</w:t>
-      </w:r>
-      <w:proofErr w:type="spellEnd"/>
-      <w:r>
-        <w:rPr>
-          <w:lang w:val="en-US"/>
-        </w:rPr>
-        <w:t>` for the future</w:t>
+        <w:t xml:space="preserve">3. In the Terminal, run: `uv tool install 'huggingface_hub'` to install the HuggingFace tool, then `hf auth login` to login at the command line with your key. Afterwards, run `hf auth whoami` to check you're logged in  </w:t>
+      </w:r>
+    </w:p>
+    <w:p>
+      <w:pPr>
+        <w:rPr>
+          <w:lang w:val="en-US"/>
+        </w:rPr>
+      </w:pPr>
+      <w:r>
+        <w:rPr>
+          <w:lang w:val="en-US"/>
+        </w:rPr>
+        <w:t>4. Take your new token and add it to your .env file: `HF_TOKEN=hf_xxx` for the future</w:t>
       </w:r>
     </w:p>
     <w:p>
@@ -3115,118 +2778,20 @@
         <w:rPr>
           <w:lang w:val="en-US"/>
         </w:rPr>
-        <w:t>, enter: `</w:t>
-      </w:r>
-      <w:proofErr w:type="spellStart"/>
-      <w:r>
-        <w:rPr>
-          <w:lang w:val="en-US"/>
-        </w:rPr>
-        <w:t>uv</w:t>
-      </w:r>
-      <w:proofErr w:type="spellEnd"/>
-      <w:r>
-        <w:rPr>
-          <w:lang w:val="en-US"/>
-        </w:rPr>
-        <w:t xml:space="preserve"> run </w:t>
-      </w:r>
-      <w:proofErr w:type="spellStart"/>
-      <w:r>
-        <w:rPr>
-          <w:lang w:val="en-US"/>
-        </w:rPr>
-        <w:t>gradio</w:t>
-      </w:r>
-      <w:proofErr w:type="spellEnd"/>
-      <w:r>
-        <w:rPr>
-          <w:lang w:val="en-US"/>
-        </w:rPr>
-        <w:t xml:space="preserve"> deploy` </w:t>
-      </w:r>
-    </w:p>
-    <w:p>
-      <w:pPr>
-        <w:rPr>
-          <w:lang w:val="en-US"/>
-        </w:rPr>
-      </w:pPr>
-      <w:r>
-        <w:rPr>
-          <w:lang w:val="en-US"/>
-        </w:rPr>
-        <w:t>6. Follow its instructions: name it "</w:t>
-      </w:r>
-      <w:proofErr w:type="spellStart"/>
-      <w:r>
-        <w:rPr>
-          <w:lang w:val="en-US"/>
-        </w:rPr>
-        <w:t>career_conversation</w:t>
-      </w:r>
-      <w:proofErr w:type="spellEnd"/>
-      <w:r>
-        <w:rPr>
-          <w:lang w:val="en-US"/>
-        </w:rPr>
-        <w:t xml:space="preserve">", specify app.py, choose </w:t>
-      </w:r>
-      <w:proofErr w:type="spellStart"/>
-      <w:r>
-        <w:rPr>
-          <w:lang w:val="en-US"/>
-        </w:rPr>
-        <w:t>cpu</w:t>
-      </w:r>
-      <w:proofErr w:type="spellEnd"/>
-      <w:r>
-        <w:rPr>
-          <w:lang w:val="en-US"/>
-        </w:rPr>
-        <w:t xml:space="preserve">-basic as the hardware, say Yes to needing to supply secrets, provide your </w:t>
-      </w:r>
-      <w:proofErr w:type="spellStart"/>
-      <w:r>
-        <w:rPr>
-          <w:lang w:val="en-US"/>
-        </w:rPr>
-        <w:t>openai</w:t>
-      </w:r>
-      <w:proofErr w:type="spellEnd"/>
-      <w:r>
-        <w:rPr>
-          <w:lang w:val="en-US"/>
-        </w:rPr>
-        <w:t xml:space="preserve"> </w:t>
-      </w:r>
-      <w:proofErr w:type="spellStart"/>
-      <w:r>
-        <w:rPr>
-          <w:lang w:val="en-US"/>
-        </w:rPr>
-        <w:t>api</w:t>
-      </w:r>
-      <w:proofErr w:type="spellEnd"/>
-      <w:r>
-        <w:rPr>
-          <w:lang w:val="en-US"/>
-        </w:rPr>
-        <w:t xml:space="preserve"> key, your pushover user and token, and say "no" to </w:t>
-      </w:r>
-      <w:proofErr w:type="spellStart"/>
-      <w:r>
-        <w:rPr>
-          <w:lang w:val="en-US"/>
-        </w:rPr>
-        <w:t>github</w:t>
-      </w:r>
-      <w:proofErr w:type="spellEnd"/>
-      <w:r>
-        <w:rPr>
-          <w:lang w:val="en-US"/>
-        </w:rPr>
-        <w:t xml:space="preserve"> actions.  </w:t>
+        <w:t xml:space="preserve">, enter: `uv run gradio deploy` </w:t>
+      </w:r>
+    </w:p>
+    <w:p>
+      <w:pPr>
+        <w:rPr>
+          <w:lang w:val="en-US"/>
+        </w:rPr>
+      </w:pPr>
+      <w:r>
+        <w:rPr>
+          <w:lang w:val="en-US"/>
+        </w:rPr>
+        <w:t xml:space="preserve">6. Follow its instructions: name it "career_conversation", specify app.py, choose cpu-basic as the hardware, say Yes to needing to supply secrets, provide your openai api key, your pushover user and token, and say "no" to github actions.  </w:t>
       </w:r>
     </w:p>
     <w:p>
@@ -3265,27 +2830,20 @@
         <w:rPr>
           <w:lang w:val="en-US"/>
         </w:rPr>
-        <w:t xml:space="preserve">1. Log in to </w:t>
-      </w:r>
-      <w:proofErr w:type="spellStart"/>
-      <w:r>
-        <w:rPr>
-          <w:lang w:val="en-US"/>
-        </w:rPr>
-        <w:t>HuggingFace</w:t>
-      </w:r>
-      <w:proofErr w:type="spellEnd"/>
-    </w:p>
-    <w:p>
-      <w:pPr>
-        <w:rPr>
-          <w:lang w:val="en-US"/>
-        </w:rPr>
-      </w:pPr>
-      <w:r>
-        <w:rPr>
-          <w:lang w:val="en-US"/>
-        </w:rPr>
+        <w:t>1. Log in to HuggingFace</w:t>
+      </w:r>
+    </w:p>
+    <w:p>
+      <w:pPr>
+        <w:rPr>
+          <w:lang w:val="en-US"/>
+        </w:rPr>
+      </w:pPr>
+      <w:r>
+        <w:rPr>
+          <w:lang w:val="en-US"/>
+        </w:rPr>
+        <w:lastRenderedPageBreak/>
         <w:t>2. From the Avatar menu, select your profile</w:t>
       </w:r>
     </w:p>
@@ -3325,36 +2883,7 @@
         <w:rPr>
           <w:lang w:val="en-US"/>
         </w:rPr>
-        <w:lastRenderedPageBreak/>
-        <w:t xml:space="preserve">5. ALSO: delete the README file that </w:t>
-      </w:r>
-      <w:proofErr w:type="spellStart"/>
-      <w:r>
-        <w:rPr>
-          <w:lang w:val="en-US"/>
-        </w:rPr>
-        <w:t>Gradio</w:t>
-      </w:r>
-      <w:proofErr w:type="spellEnd"/>
-      <w:r>
-        <w:rPr>
-          <w:lang w:val="en-US"/>
-        </w:rPr>
-        <w:t xml:space="preserve"> may have created inside this 1_foundations folder (otherwise it won't ask you the questions the next time you do a </w:t>
-      </w:r>
-      <w:proofErr w:type="spellStart"/>
-      <w:r>
-        <w:rPr>
-          <w:lang w:val="en-US"/>
-        </w:rPr>
-        <w:t>gradio</w:t>
-      </w:r>
-      <w:proofErr w:type="spellEnd"/>
-      <w:r>
-        <w:rPr>
-          <w:lang w:val="en-US"/>
-        </w:rPr>
-        <w:t xml:space="preserve"> deploy)</w:t>
+        <w:t>5. ALSO: delete the README file that Gradio may have created inside this 1_foundations folder (otherwise it won't ask you the questions the next time you do a gradio deploy)</w:t>
       </w:r>
     </w:p>
     <w:p>

</xml_diff>